<commit_message>
Resume and Portfolio: Updated
</commit_message>
<xml_diff>
--- a/Resume-BrianIbrahimQamardeen.docx
+++ b/Resume-BrianIbrahimQamardeen.docx
@@ -22,6 +22,16 @@
           <w:szCs w:val="36"/>
         </w:rPr>
         <w:t>BRIAN IBRAHIM QAMARDEEN</w:t>
+      </w:r>
+      <w:r>
+        <w:rPr>
+          <w:rStyle w:val="8"/>
+          <w:rFonts w:hint="default" w:ascii="Rubik Light" w:hAnsi="Rubik Light" w:cs="Rubik Light"/>
+          <w:color w:val="C0C0C0"/>
+          <w:sz w:val="36"/>
+          <w:szCs w:val="36"/>
+        </w:rPr>
+        <w:t xml:space="preserve"> (RESUME)</w:t>
       </w:r>
     </w:p>
     <w:p>
@@ -155,79 +165,25 @@
           <w:sz w:val="24"/>
           <w:szCs w:val="24"/>
         </w:rPr>
-        <w:t xml:space="preserve">Creator of an upcoming innovative general-purpose programming language (Rybeon) </w:t>
-      </w:r>
-      <w:r>
-        <w:rPr>
-          <w:rFonts w:hint="default" w:ascii="Rubik Light" w:hAnsi="Rubik Light" w:cs="Rubik Light" w:eastAsiaTheme="minorEastAsia"/>
-          <w:color w:val="C0C0C0"/>
-          <w:sz w:val="24"/>
-          <w:szCs w:val="24"/>
-        </w:rPr>
-        <w:t>—</w:t>
-      </w:r>
-      <w:r>
-        <w:rPr>
-          <w:rFonts w:hint="default" w:ascii="Rubik Light" w:hAnsi="Rubik Light" w:cs="Rubik Light" w:eastAsiaTheme="minorEastAsia"/>
-          <w:color w:val="C0C0C0"/>
-          <w:sz w:val="24"/>
-          <w:szCs w:val="24"/>
-        </w:rPr>
-        <w:t xml:space="preserve"> Repeatedly took software technologies from just ideas to actual brilliant </w:t>
-      </w:r>
-      <w:r>
-        <w:rPr>
-          <w:rFonts w:hint="default" w:ascii="Rubik Light" w:hAnsi="Rubik Light" w:cs="Rubik Light" w:eastAsiaTheme="minorEastAsia"/>
-          <w:color w:val="C0C0C0"/>
-          <w:sz w:val="24"/>
-          <w:szCs w:val="24"/>
-        </w:rPr>
-        <w:t>technologies</w:t>
-      </w:r>
-      <w:r>
-        <w:rPr>
-          <w:rFonts w:hint="default" w:ascii="Rubik Light" w:hAnsi="Rubik Light" w:cs="Rubik Light" w:eastAsiaTheme="minorEastAsia"/>
-          <w:color w:val="C0C0C0"/>
-          <w:sz w:val="24"/>
-          <w:szCs w:val="24"/>
-        </w:rPr>
-        <w:t xml:space="preserve"> </w:t>
-      </w:r>
-      <w:r>
-        <w:rPr>
-          <w:rFonts w:hint="default" w:ascii="Rubik Light" w:hAnsi="Rubik Light" w:cs="Rubik Light" w:eastAsiaTheme="minorEastAsia"/>
-          <w:color w:val="C0C0C0"/>
-          <w:sz w:val="24"/>
-          <w:szCs w:val="24"/>
-        </w:rPr>
-        <w:t>—</w:t>
-      </w:r>
-      <w:r>
-        <w:rPr>
-          <w:rFonts w:hint="default" w:ascii="Rubik Light" w:hAnsi="Rubik Light" w:cs="Rubik Light" w:eastAsiaTheme="minorEastAsia"/>
-          <w:color w:val="C0C0C0"/>
-          <w:sz w:val="24"/>
-          <w:szCs w:val="24"/>
-        </w:rPr>
-        <w:t xml:space="preserve"> See himself as a contributor to the financial and non-financial goals of an organization (compared to seeing oneself as just a coder) </w:t>
-      </w:r>
-      <w:r>
-        <w:rPr>
-          <w:rFonts w:hint="default" w:ascii="Rubik Light" w:hAnsi="Rubik Light" w:cs="Rubik Light" w:eastAsiaTheme="minorEastAsia"/>
-          <w:color w:val="C0C0C0"/>
-          <w:sz w:val="24"/>
-          <w:szCs w:val="24"/>
-        </w:rPr>
-        <w:t>—</w:t>
-      </w:r>
-      <w:r>
-        <w:rPr>
-          <w:rFonts w:hint="default" w:ascii="Rubik Light" w:hAnsi="Rubik Light" w:cs="Rubik Light" w:eastAsiaTheme="minorEastAsia"/>
-          <w:color w:val="C0C0C0"/>
-          <w:sz w:val="24"/>
-          <w:szCs w:val="24"/>
-        </w:rPr>
-        <w:t xml:space="preserve"> A professional you can always trust to do a great job and not bother about monitoring their work</w:t>
+        <w:t xml:space="preserve">Creator of an upcoming innovative general-purpose programming language (Rybeon) — Repeatedly took software technologies from just ideas to actual brilliant technologies — Sees himself as a contributor to the financial and non-financial goals of an organization: he sees and always has his eyes on the big pictures instead of just </w:t>
+      </w:r>
+      <w:r>
+        <w:rPr>
+          <w:rFonts w:hint="default" w:ascii="Rubik Light" w:hAnsi="Rubik Light" w:cs="Rubik Light" w:eastAsiaTheme="minorEastAsia"/>
+          <w:color w:val="C0C0C0"/>
+          <w:sz w:val="24"/>
+          <w:szCs w:val="24"/>
+        </w:rPr>
+        <w:t>engineering</w:t>
+      </w:r>
+      <w:r>
+        <w:rPr>
+          <w:rFonts w:hint="default" w:ascii="Rubik Light" w:hAnsi="Rubik Light" w:cs="Rubik Light" w:eastAsiaTheme="minorEastAsia"/>
+          <w:color w:val="C0C0C0"/>
+          <w:sz w:val="24"/>
+          <w:szCs w:val="24"/>
+        </w:rPr>
+        <w:t xml:space="preserve"> away — A professional you can always count on to do professional jobs</w:t>
       </w:r>
     </w:p>
     <w:p>
@@ -370,25 +326,7 @@
           <w:sz w:val="24"/>
           <w:szCs w:val="24"/>
         </w:rPr>
-        <w:t>—</w:t>
-      </w:r>
-      <w:r>
-        <w:rPr>
-          <w:rFonts w:hint="default" w:ascii="Rubik Light" w:hAnsi="Rubik Light" w:cs="Rubik Light" w:eastAsiaTheme="minorEastAsia"/>
-          <w:color w:val="C0C0C0"/>
-          <w:sz w:val="24"/>
-          <w:szCs w:val="24"/>
-        </w:rPr>
-        <w:t xml:space="preserve"> </w:t>
-      </w:r>
-      <w:r>
-        <w:rPr>
-          <w:rFonts w:hint="default" w:ascii="Rubik Light" w:hAnsi="Rubik Light" w:cs="Rubik Light" w:eastAsiaTheme="minorEastAsia"/>
-          <w:color w:val="C0C0C0"/>
-          <w:sz w:val="24"/>
-          <w:szCs w:val="24"/>
-        </w:rPr>
-        <w:t>Helped individuals, SMEs, and companies around the world to do small to medium-sized tasks. These tasks include: creating simple softwares, estimating the costs of software projects, creating new websites, troubleshooting website problems, and installing new TLS certificates.</w:t>
+        <w:t>— Helped individuals, SMEs, and companies around the world to do small to medium-sized tasks. These tasks include: creating simple softwares, estimating the costs of software projects, creating new websites, troubleshooting website problems, and installing new TLS certificates.</w:t>
       </w:r>
     </w:p>
     <w:p>
@@ -537,8 +475,172 @@
           <w:sz w:val="24"/>
           <w:szCs w:val="24"/>
         </w:rPr>
-        <w:t>NOV</w:t>
-      </w:r>
+        <w:t>NOVEMBER 2018 — JUNE 2019</w:t>
+      </w:r>
+    </w:p>
+    <w:p>
+      <w:pPr>
+        <w:pStyle w:val="7"/>
+        <w:keepNext w:val="0"/>
+        <w:keepLines w:val="0"/>
+        <w:widowControl/>
+        <w:suppressLineNumbers w:val="0"/>
+        <w:spacing w:before="0" w:beforeAutospacing="0" w:after="0" w:afterAutospacing="0"/>
+        <w:jc w:val="left"/>
+        <w:rPr>
+          <w:rFonts w:hint="default" w:ascii="Rubik Light" w:hAnsi="Rubik Light" w:cs="Rubik Light" w:eastAsiaTheme="minorEastAsia"/>
+          <w:color w:val="C0C0C0"/>
+          <w:sz w:val="24"/>
+          <w:szCs w:val="24"/>
+        </w:rPr>
+      </w:pPr>
+      <w:r>
+        <w:rPr>
+          <w:rFonts w:hint="default" w:ascii="Rubik Light" w:hAnsi="Rubik Light" w:cs="Rubik Light" w:eastAsiaTheme="minorEastAsia"/>
+          <w:color w:val="C0C0C0"/>
+          <w:sz w:val="24"/>
+          <w:szCs w:val="24"/>
+        </w:rPr>
+        <w:t>— Engineered a technology that enabled students of LAUTECH (a top Nigerian university) to know whether power supply is presently available on campus or not.</w:t>
+      </w:r>
+    </w:p>
+    <w:p>
+      <w:pPr>
+        <w:pStyle w:val="7"/>
+        <w:keepNext w:val="0"/>
+        <w:keepLines w:val="0"/>
+        <w:widowControl/>
+        <w:suppressLineNumbers w:val="0"/>
+        <w:spacing w:before="0" w:beforeAutospacing="0" w:after="0" w:afterAutospacing="0"/>
+        <w:jc w:val="left"/>
+        <w:rPr>
+          <w:rFonts w:hint="default" w:ascii="Rubik Light" w:hAnsi="Rubik Light" w:cs="Rubik Light" w:eastAsiaTheme="minorEastAsia"/>
+          <w:color w:val="C0C0C0"/>
+          <w:sz w:val="24"/>
+          <w:szCs w:val="24"/>
+        </w:rPr>
+      </w:pPr>
+      <w:r>
+        <w:rPr>
+          <w:rFonts w:hint="default" w:ascii="Rubik Light" w:hAnsi="Rubik Light" w:cs="Rubik Light" w:eastAsiaTheme="minorEastAsia"/>
+          <w:color w:val="C0C0C0"/>
+          <w:sz w:val="24"/>
+          <w:szCs w:val="24"/>
+        </w:rPr>
+        <w:t xml:space="preserve">— Engineered a technology composed of a system of computers (carrying out the functional tasks of the technology), power supply sensors (powered by Arduino), a web </w:t>
+      </w:r>
+    </w:p>
+    <w:p>
+      <w:pPr>
+        <w:pStyle w:val="7"/>
+        <w:keepNext w:val="0"/>
+        <w:keepLines w:val="0"/>
+        <w:widowControl/>
+        <w:suppressLineNumbers w:val="0"/>
+        <w:spacing w:before="0" w:beforeAutospacing="0" w:after="0" w:afterAutospacing="0"/>
+        <w:jc w:val="left"/>
+        <w:rPr>
+          <w:rFonts w:hint="default" w:ascii="Rubik Light" w:hAnsi="Rubik Light" w:cs="Rubik Light" w:eastAsiaTheme="minorEastAsia"/>
+          <w:color w:val="C0C0C0"/>
+          <w:sz w:val="24"/>
+          <w:szCs w:val="24"/>
+        </w:rPr>
+      </w:pPr>
+      <w:r>
+        <w:rPr>
+          <w:rFonts w:hint="default" w:ascii="Rubik Light" w:hAnsi="Rubik Light" w:cs="Rubik Light" w:eastAsiaTheme="minorEastAsia"/>
+          <w:color w:val="C0C0C0"/>
+          <w:sz w:val="24"/>
+          <w:szCs w:val="24"/>
+        </w:rPr>
+        <w:t>interface software, and an Android interface app.</w:t>
+      </w:r>
+    </w:p>
+    <w:p>
+      <w:pPr>
+        <w:pStyle w:val="7"/>
+        <w:keepNext w:val="0"/>
+        <w:keepLines w:val="0"/>
+        <w:widowControl/>
+        <w:suppressLineNumbers w:val="0"/>
+        <w:spacing w:before="0" w:beforeAutospacing="0" w:after="0" w:afterAutospacing="0"/>
+        <w:jc w:val="left"/>
+        <w:rPr>
+          <w:rFonts w:hint="default" w:ascii="Rubik Light" w:hAnsi="Rubik Light" w:cs="Rubik Light" w:eastAsiaTheme="minorEastAsia"/>
+          <w:color w:val="C0C0C0"/>
+          <w:sz w:val="24"/>
+          <w:szCs w:val="24"/>
+        </w:rPr>
+      </w:pPr>
+      <w:r>
+        <w:rPr>
+          <w:rFonts w:hint="default" w:ascii="Rubik Light" w:hAnsi="Rubik Light" w:cs="Rubik Light" w:eastAsiaTheme="minorEastAsia"/>
+          <w:color w:val="C0C0C0"/>
+          <w:sz w:val="24"/>
+          <w:szCs w:val="24"/>
+        </w:rPr>
+        <w:t>— Successfully led a team of hardware and software engineers, to create a well-received technology.</w:t>
+      </w:r>
+    </w:p>
+    <w:p>
+      <w:pPr>
+        <w:pStyle w:val="7"/>
+        <w:keepNext w:val="0"/>
+        <w:keepLines w:val="0"/>
+        <w:widowControl/>
+        <w:suppressLineNumbers w:val="0"/>
+        <w:spacing w:before="0" w:beforeAutospacing="0" w:after="0" w:afterAutospacing="0"/>
+        <w:jc w:val="left"/>
+        <w:rPr>
+          <w:rFonts w:hint="default" w:ascii="Rubik Light" w:hAnsi="Rubik Light" w:cs="Rubik Light" w:eastAsiaTheme="minorEastAsia"/>
+          <w:color w:val="C0C0C0"/>
+          <w:sz w:val="24"/>
+          <w:szCs w:val="24"/>
+        </w:rPr>
+      </w:pPr>
+      <w:r>
+        <w:rPr>
+          <w:rFonts w:hint="default" w:ascii="Rubik Light" w:hAnsi="Rubik Light" w:cs="Rubik Light" w:eastAsiaTheme="minorEastAsia"/>
+          <w:color w:val="C0C0C0"/>
+          <w:sz w:val="24"/>
+          <w:szCs w:val="24"/>
+        </w:rPr>
+        <w:t>— Engineered a technology that could comfortably serve all the 35,000 students of the university concurrently.</w:t>
+      </w:r>
+    </w:p>
+    <w:p>
+      <w:pPr>
+        <w:pStyle w:val="7"/>
+        <w:keepNext w:val="0"/>
+        <w:keepLines w:val="0"/>
+        <w:widowControl/>
+        <w:suppressLineNumbers w:val="0"/>
+        <w:spacing w:before="0" w:beforeAutospacing="0" w:after="0" w:afterAutospacing="0"/>
+        <w:jc w:val="both"/>
+        <w:rPr>
+          <w:rFonts w:hint="default" w:ascii="Rubik Light" w:hAnsi="Rubik Light" w:cs="Rubik Light" w:eastAsiaTheme="minorEastAsia"/>
+          <w:color w:val="C0C0C0"/>
+          <w:sz w:val="24"/>
+          <w:szCs w:val="24"/>
+        </w:rPr>
+      </w:pPr>
+    </w:p>
+    <w:p>
+      <w:pPr>
+        <w:pStyle w:val="7"/>
+        <w:keepNext w:val="0"/>
+        <w:keepLines w:val="0"/>
+        <w:widowControl/>
+        <w:suppressLineNumbers w:val="0"/>
+        <w:spacing w:before="0" w:beforeAutospacing="0" w:after="0" w:afterAutospacing="0"/>
+        <w:jc w:val="both"/>
+        <w:rPr>
+          <w:rFonts w:hint="default" w:ascii="Rubik Light" w:hAnsi="Rubik Light" w:cs="Rubik Light" w:eastAsiaTheme="minorEastAsia"/>
+          <w:color w:val="C0C0C0"/>
+          <w:sz w:val="24"/>
+          <w:szCs w:val="24"/>
+        </w:rPr>
+      </w:pPr>
       <w:r>
         <w:rPr>
           <w:rStyle w:val="8"/>
@@ -547,8 +649,25 @@
           <w:sz w:val="24"/>
           <w:szCs w:val="24"/>
         </w:rPr>
-        <w:t>EMBER</w:t>
-      </w:r>
+        <w:t>3: SOFTWARE ENGINEER (@ THE FLEEPSOCIAL TEAM)</w:t>
+      </w:r>
+    </w:p>
+    <w:p>
+      <w:pPr>
+        <w:pStyle w:val="7"/>
+        <w:keepNext w:val="0"/>
+        <w:keepLines w:val="0"/>
+        <w:widowControl/>
+        <w:suppressLineNumbers w:val="0"/>
+        <w:spacing w:before="0" w:beforeAutospacing="0" w:after="0" w:afterAutospacing="0"/>
+        <w:jc w:val="both"/>
+        <w:rPr>
+          <w:rFonts w:hint="default" w:ascii="Rubik Light" w:hAnsi="Rubik Light" w:cs="Rubik Light" w:eastAsiaTheme="minorEastAsia"/>
+          <w:color w:val="C0C0C0"/>
+          <w:sz w:val="24"/>
+          <w:szCs w:val="24"/>
+        </w:rPr>
+      </w:pPr>
       <w:r>
         <w:rPr>
           <w:rStyle w:val="8"/>
@@ -557,7 +676,33 @@
           <w:sz w:val="24"/>
           <w:szCs w:val="24"/>
         </w:rPr>
-        <w:t xml:space="preserve"> 2018 — JUNE 2019</w:t>
+        <w:t>JANUARY 2016 — JUNE 2019</w:t>
+      </w:r>
+    </w:p>
+    <w:p>
+      <w:pPr>
+        <w:pStyle w:val="7"/>
+        <w:keepNext w:val="0"/>
+        <w:keepLines w:val="0"/>
+        <w:widowControl/>
+        <w:suppressLineNumbers w:val="0"/>
+        <w:spacing w:before="0" w:beforeAutospacing="0" w:after="0" w:afterAutospacing="0"/>
+        <w:jc w:val="both"/>
+        <w:rPr>
+          <w:rFonts w:hint="default" w:ascii="Rubik Light" w:hAnsi="Rubik Light" w:cs="Rubik Light" w:eastAsiaTheme="minorEastAsia"/>
+          <w:color w:val="C0C0C0"/>
+          <w:sz w:val="24"/>
+          <w:szCs w:val="24"/>
+        </w:rPr>
+      </w:pPr>
+      <w:r>
+        <w:rPr>
+          <w:rFonts w:hint="default" w:ascii="Rubik Light" w:hAnsi="Rubik Light" w:cs="Rubik Light" w:eastAsiaTheme="minorEastAsia"/>
+          <w:color w:val="C0C0C0"/>
+          <w:sz w:val="24"/>
+          <w:szCs w:val="24"/>
+        </w:rPr>
+        <w:t>— Engineered a social platform that enabled a person to connect with like-minded people.</w:t>
       </w:r>
     </w:p>
     <w:p>
@@ -583,25 +728,7 @@
           <w:sz w:val="24"/>
           <w:szCs w:val="24"/>
         </w:rPr>
-        <w:t>—</w:t>
-      </w:r>
-      <w:r>
-        <w:rPr>
-          <w:rFonts w:hint="default" w:ascii="Rubik Light" w:hAnsi="Rubik Light" w:cs="Rubik Light" w:eastAsiaTheme="minorEastAsia"/>
-          <w:color w:val="C0C0C0"/>
-          <w:sz w:val="24"/>
-          <w:szCs w:val="24"/>
-        </w:rPr>
-        <w:t xml:space="preserve"> Engineered </w:t>
-      </w:r>
-      <w:r>
-        <w:rPr>
-          <w:rFonts w:hint="default" w:ascii="Rubik Light" w:hAnsi="Rubik Light" w:cs="Rubik Light" w:eastAsiaTheme="minorEastAsia"/>
-          <w:color w:val="C0C0C0"/>
-          <w:sz w:val="24"/>
-          <w:szCs w:val="24"/>
-        </w:rPr>
-        <w:t>a technology that enabled students of LAUTECH (a top Nigerian university) to know whether power supply is presently available on campus or not.</w:t>
+        <w:t>— Single-handedly took the platform from just the idea to an actual brilliant platform.</w:t>
       </w:r>
     </w:p>
     <w:p>
@@ -627,442 +754,33 @@
           <w:sz w:val="24"/>
           <w:szCs w:val="24"/>
         </w:rPr>
-        <w:t>—</w:t>
-      </w:r>
-      <w:r>
-        <w:rPr>
-          <w:rFonts w:hint="default" w:ascii="Rubik Light" w:hAnsi="Rubik Light" w:cs="Rubik Light" w:eastAsiaTheme="minorEastAsia"/>
-          <w:color w:val="C0C0C0"/>
-          <w:sz w:val="24"/>
-          <w:szCs w:val="24"/>
-        </w:rPr>
-        <w:t xml:space="preserve"> Engineered a technology composed of </w:t>
-      </w:r>
-      <w:r>
-        <w:rPr>
-          <w:rFonts w:hint="default" w:ascii="Rubik Light" w:hAnsi="Rubik Light" w:cs="Rubik Light" w:eastAsiaTheme="minorEastAsia"/>
-          <w:color w:val="C0C0C0"/>
-          <w:sz w:val="24"/>
-          <w:szCs w:val="24"/>
-        </w:rPr>
-        <w:t xml:space="preserve">a system of computers (carrying out the functional tasks of the technology), power supply sensors (powered by Arduino), a web </w:t>
-      </w:r>
-    </w:p>
-    <w:p>
-      <w:pPr>
-        <w:pStyle w:val="7"/>
-        <w:keepNext w:val="0"/>
-        <w:keepLines w:val="0"/>
-        <w:widowControl/>
-        <w:suppressLineNumbers w:val="0"/>
-        <w:spacing w:before="0" w:beforeAutospacing="0" w:after="0" w:afterAutospacing="0"/>
-        <w:jc w:val="left"/>
-        <w:rPr>
-          <w:rFonts w:hint="default" w:ascii="Rubik Light" w:hAnsi="Rubik Light" w:cs="Rubik Light" w:eastAsiaTheme="minorEastAsia"/>
-          <w:color w:val="C0C0C0"/>
-          <w:sz w:val="24"/>
-          <w:szCs w:val="24"/>
-        </w:rPr>
-      </w:pPr>
-      <w:r>
-        <w:rPr>
-          <w:rFonts w:hint="default" w:ascii="Rubik Light" w:hAnsi="Rubik Light" w:cs="Rubik Light" w:eastAsiaTheme="minorEastAsia"/>
-          <w:color w:val="C0C0C0"/>
-          <w:sz w:val="24"/>
-          <w:szCs w:val="24"/>
-        </w:rPr>
-        <w:t>interface software, and an Android interface app.</w:t>
-      </w:r>
-    </w:p>
-    <w:p>
-      <w:pPr>
-        <w:pStyle w:val="7"/>
-        <w:keepNext w:val="0"/>
-        <w:keepLines w:val="0"/>
-        <w:widowControl/>
-        <w:suppressLineNumbers w:val="0"/>
-        <w:spacing w:before="0" w:beforeAutospacing="0" w:after="0" w:afterAutospacing="0"/>
-        <w:jc w:val="left"/>
-        <w:rPr>
-          <w:rFonts w:hint="default" w:ascii="Rubik Light" w:hAnsi="Rubik Light" w:cs="Rubik Light" w:eastAsiaTheme="minorEastAsia"/>
-          <w:color w:val="C0C0C0"/>
-          <w:sz w:val="24"/>
-          <w:szCs w:val="24"/>
-        </w:rPr>
-      </w:pPr>
-      <w:r>
-        <w:rPr>
-          <w:rFonts w:hint="default" w:ascii="Rubik Light" w:hAnsi="Rubik Light" w:cs="Rubik Light" w:eastAsiaTheme="minorEastAsia"/>
-          <w:color w:val="C0C0C0"/>
-          <w:sz w:val="24"/>
-          <w:szCs w:val="24"/>
-        </w:rPr>
-        <w:t>— Successfully led a team of hardware and software engineers, to create a well-received technology.</w:t>
-      </w:r>
-    </w:p>
-    <w:p>
-      <w:pPr>
-        <w:pStyle w:val="7"/>
-        <w:keepNext w:val="0"/>
-        <w:keepLines w:val="0"/>
-        <w:widowControl/>
-        <w:suppressLineNumbers w:val="0"/>
-        <w:spacing w:before="0" w:beforeAutospacing="0" w:after="0" w:afterAutospacing="0"/>
-        <w:jc w:val="left"/>
-        <w:rPr>
-          <w:rFonts w:hint="default" w:ascii="Rubik Light" w:hAnsi="Rubik Light" w:cs="Rubik Light" w:eastAsiaTheme="minorEastAsia"/>
-          <w:color w:val="C0C0C0"/>
-          <w:sz w:val="24"/>
-          <w:szCs w:val="24"/>
-        </w:rPr>
-      </w:pPr>
-      <w:r>
-        <w:rPr>
-          <w:rFonts w:hint="default" w:ascii="Rubik Light" w:hAnsi="Rubik Light" w:cs="Rubik Light" w:eastAsiaTheme="minorEastAsia"/>
-          <w:color w:val="C0C0C0"/>
-          <w:sz w:val="24"/>
-          <w:szCs w:val="24"/>
-        </w:rPr>
-        <w:t xml:space="preserve">— Engineered a technology </w:t>
-      </w:r>
-      <w:r>
-        <w:rPr>
-          <w:rFonts w:hint="default" w:ascii="Rubik Light" w:hAnsi="Rubik Light" w:cs="Rubik Light" w:eastAsiaTheme="minorEastAsia"/>
-          <w:color w:val="C0C0C0"/>
-          <w:sz w:val="24"/>
-          <w:szCs w:val="24"/>
-        </w:rPr>
-        <w:t xml:space="preserve">that could </w:t>
-      </w:r>
-      <w:r>
-        <w:rPr>
-          <w:rFonts w:hint="default" w:ascii="Rubik Light" w:hAnsi="Rubik Light" w:cs="Rubik Light" w:eastAsiaTheme="minorEastAsia"/>
-          <w:color w:val="C0C0C0"/>
-          <w:sz w:val="24"/>
-          <w:szCs w:val="24"/>
-        </w:rPr>
-        <w:t>smoothly</w:t>
-      </w:r>
-      <w:r>
-        <w:rPr>
-          <w:rFonts w:hint="default" w:ascii="Rubik Light" w:hAnsi="Rubik Light" w:cs="Rubik Light" w:eastAsiaTheme="minorEastAsia"/>
-          <w:color w:val="C0C0C0"/>
-          <w:sz w:val="24"/>
-          <w:szCs w:val="24"/>
-        </w:rPr>
-        <w:t xml:space="preserve"> </w:t>
-      </w:r>
-      <w:r>
-        <w:rPr>
-          <w:rFonts w:hint="default" w:ascii="Rubik Light" w:hAnsi="Rubik Light" w:cs="Rubik Light" w:eastAsiaTheme="minorEastAsia"/>
-          <w:color w:val="C0C0C0"/>
-          <w:sz w:val="24"/>
-          <w:szCs w:val="24"/>
-        </w:rPr>
-        <w:t>simultaneously serv</w:t>
-      </w:r>
-      <w:r>
-        <w:rPr>
-          <w:rFonts w:hint="default" w:ascii="Rubik Light" w:hAnsi="Rubik Light" w:cs="Rubik Light" w:eastAsiaTheme="minorEastAsia"/>
-          <w:color w:val="C0C0C0"/>
-          <w:sz w:val="24"/>
-          <w:szCs w:val="24"/>
-        </w:rPr>
-        <w:t>e</w:t>
-      </w:r>
-      <w:r>
-        <w:rPr>
-          <w:rFonts w:hint="default" w:ascii="Rubik Light" w:hAnsi="Rubik Light" w:cs="Rubik Light" w:eastAsiaTheme="minorEastAsia"/>
-          <w:color w:val="C0C0C0"/>
-          <w:sz w:val="24"/>
-          <w:szCs w:val="24"/>
-        </w:rPr>
-        <w:t xml:space="preserve"> all the 35,000 students of the university.</w:t>
-      </w:r>
-    </w:p>
-    <w:p>
-      <w:pPr>
-        <w:pStyle w:val="7"/>
-        <w:keepNext w:val="0"/>
-        <w:keepLines w:val="0"/>
-        <w:widowControl/>
-        <w:suppressLineNumbers w:val="0"/>
-        <w:spacing w:before="0" w:beforeAutospacing="0" w:after="0" w:afterAutospacing="0"/>
-        <w:jc w:val="both"/>
-        <w:rPr>
-          <w:rFonts w:hint="default" w:ascii="Rubik Light" w:hAnsi="Rubik Light" w:cs="Rubik Light" w:eastAsiaTheme="minorEastAsia"/>
-          <w:color w:val="C0C0C0"/>
-          <w:sz w:val="24"/>
-          <w:szCs w:val="24"/>
-        </w:rPr>
-      </w:pPr>
-      <w:bookmarkStart w:id="0" w:name="_GoBack"/>
-      <w:bookmarkEnd w:id="0"/>
-    </w:p>
-    <w:p>
-      <w:pPr>
-        <w:pStyle w:val="7"/>
-        <w:keepNext w:val="0"/>
-        <w:keepLines w:val="0"/>
-        <w:widowControl/>
-        <w:suppressLineNumbers w:val="0"/>
-        <w:spacing w:before="0" w:beforeAutospacing="0" w:after="0" w:afterAutospacing="0"/>
-        <w:jc w:val="both"/>
-        <w:rPr>
-          <w:rFonts w:hint="default" w:ascii="Rubik Light" w:hAnsi="Rubik Light" w:cs="Rubik Light" w:eastAsiaTheme="minorEastAsia"/>
-          <w:color w:val="C0C0C0"/>
-          <w:sz w:val="24"/>
-          <w:szCs w:val="24"/>
-        </w:rPr>
-      </w:pPr>
-      <w:r>
-        <w:rPr>
-          <w:rStyle w:val="8"/>
-          <w:rFonts w:hint="default" w:ascii="Rubik Light" w:hAnsi="Rubik Light" w:cs="Rubik Light" w:eastAsiaTheme="minorEastAsia"/>
-          <w:color w:val="C0C0C0"/>
-          <w:sz w:val="24"/>
-          <w:szCs w:val="24"/>
-        </w:rPr>
-        <w:t>3: SOFTWARE ENGINEER (@ THE FLEEPSOCIAL TEAM)</w:t>
-      </w:r>
-    </w:p>
-    <w:p>
-      <w:pPr>
-        <w:pStyle w:val="7"/>
-        <w:keepNext w:val="0"/>
-        <w:keepLines w:val="0"/>
-        <w:widowControl/>
-        <w:suppressLineNumbers w:val="0"/>
-        <w:spacing w:before="0" w:beforeAutospacing="0" w:after="0" w:afterAutospacing="0"/>
-        <w:jc w:val="both"/>
-        <w:rPr>
-          <w:rFonts w:hint="default" w:ascii="Rubik Light" w:hAnsi="Rubik Light" w:cs="Rubik Light" w:eastAsiaTheme="minorEastAsia"/>
-          <w:color w:val="C0C0C0"/>
-          <w:sz w:val="24"/>
-          <w:szCs w:val="24"/>
-        </w:rPr>
-      </w:pPr>
-      <w:r>
-        <w:rPr>
-          <w:rStyle w:val="8"/>
-          <w:rFonts w:hint="default" w:ascii="Rubik Light" w:hAnsi="Rubik Light" w:cs="Rubik Light" w:eastAsiaTheme="minorEastAsia"/>
-          <w:color w:val="C0C0C0"/>
-          <w:sz w:val="24"/>
-          <w:szCs w:val="24"/>
-        </w:rPr>
-        <w:t>JANUARY 2016 — JUNE 2019</w:t>
-      </w:r>
-    </w:p>
-    <w:p>
-      <w:pPr>
-        <w:pStyle w:val="7"/>
-        <w:keepNext w:val="0"/>
-        <w:keepLines w:val="0"/>
-        <w:widowControl/>
-        <w:suppressLineNumbers w:val="0"/>
-        <w:spacing w:before="0" w:beforeAutospacing="0" w:after="0" w:afterAutospacing="0"/>
-        <w:jc w:val="both"/>
-        <w:rPr>
-          <w:rFonts w:hint="default" w:ascii="Rubik Light" w:hAnsi="Rubik Light" w:cs="Rubik Light" w:eastAsiaTheme="minorEastAsia"/>
-          <w:color w:val="C0C0C0"/>
-          <w:sz w:val="24"/>
-          <w:szCs w:val="24"/>
-        </w:rPr>
-      </w:pPr>
-      <w:r>
-        <w:rPr>
-          <w:rFonts w:hint="default" w:ascii="Rubik Light" w:hAnsi="Rubik Light" w:cs="Rubik Light" w:eastAsiaTheme="minorEastAsia"/>
-          <w:color w:val="C0C0C0"/>
-          <w:sz w:val="24"/>
-          <w:szCs w:val="24"/>
-        </w:rPr>
-        <w:t>—</w:t>
-      </w:r>
-      <w:r>
-        <w:rPr>
-          <w:rFonts w:hint="default" w:ascii="Rubik Light" w:hAnsi="Rubik Light" w:cs="Rubik Light" w:eastAsiaTheme="minorEastAsia"/>
-          <w:color w:val="C0C0C0"/>
-          <w:sz w:val="24"/>
-          <w:szCs w:val="24"/>
-        </w:rPr>
-        <w:t xml:space="preserve"> </w:t>
-      </w:r>
-      <w:r>
-        <w:rPr>
-          <w:rFonts w:hint="default" w:ascii="Rubik Light" w:hAnsi="Rubik Light" w:cs="Rubik Light" w:eastAsiaTheme="minorEastAsia"/>
-          <w:color w:val="C0C0C0"/>
-          <w:sz w:val="24"/>
-          <w:szCs w:val="24"/>
-        </w:rPr>
-        <w:t>Engineered a social platform that enabled a person to connect with like-minded people.</w:t>
-      </w:r>
-    </w:p>
-    <w:p>
-      <w:pPr>
-        <w:pStyle w:val="7"/>
-        <w:keepNext w:val="0"/>
-        <w:keepLines w:val="0"/>
-        <w:widowControl/>
-        <w:suppressLineNumbers w:val="0"/>
-        <w:spacing w:before="0" w:beforeAutospacing="0" w:after="0" w:afterAutospacing="0"/>
-        <w:jc w:val="left"/>
-        <w:rPr>
-          <w:rFonts w:hint="default" w:ascii="Rubik Light" w:hAnsi="Rubik Light" w:cs="Rubik Light" w:eastAsiaTheme="minorEastAsia"/>
-          <w:color w:val="C0C0C0"/>
-          <w:sz w:val="24"/>
-          <w:szCs w:val="24"/>
-        </w:rPr>
-      </w:pPr>
-      <w:r>
-        <w:rPr>
-          <w:rFonts w:hint="default" w:ascii="Rubik Light" w:hAnsi="Rubik Light" w:cs="Rubik Light" w:eastAsiaTheme="minorEastAsia"/>
-          <w:color w:val="C0C0C0"/>
-          <w:sz w:val="24"/>
-          <w:szCs w:val="24"/>
-        </w:rPr>
-        <w:t xml:space="preserve">— Single-handedly took the platform from an idea to an actual </w:t>
-      </w:r>
-      <w:r>
-        <w:rPr>
-          <w:rFonts w:hint="default" w:ascii="Rubik Light" w:hAnsi="Rubik Light" w:cs="Rubik Light" w:eastAsiaTheme="minorEastAsia"/>
-          <w:color w:val="C0C0C0"/>
-          <w:sz w:val="24"/>
-          <w:szCs w:val="24"/>
-        </w:rPr>
-        <w:t>brilliant</w:t>
-      </w:r>
-      <w:r>
-        <w:rPr>
-          <w:rFonts w:hint="default" w:ascii="Rubik Light" w:hAnsi="Rubik Light" w:cs="Rubik Light" w:eastAsiaTheme="minorEastAsia"/>
-          <w:color w:val="C0C0C0"/>
-          <w:sz w:val="24"/>
-          <w:szCs w:val="24"/>
-        </w:rPr>
-        <w:t xml:space="preserve"> platform.</w:t>
-      </w:r>
-    </w:p>
-    <w:p>
-      <w:pPr>
-        <w:pStyle w:val="7"/>
-        <w:keepNext w:val="0"/>
-        <w:keepLines w:val="0"/>
-        <w:widowControl/>
-        <w:suppressLineNumbers w:val="0"/>
-        <w:spacing w:before="0" w:beforeAutospacing="0" w:after="0" w:afterAutospacing="0"/>
-        <w:jc w:val="left"/>
-        <w:rPr>
-          <w:rFonts w:hint="default" w:ascii="Rubik Light" w:hAnsi="Rubik Light" w:cs="Rubik Light" w:eastAsiaTheme="minorEastAsia"/>
-          <w:color w:val="C0C0C0"/>
-          <w:sz w:val="24"/>
-          <w:szCs w:val="24"/>
-        </w:rPr>
-      </w:pPr>
-      <w:r>
-        <w:rPr>
-          <w:rFonts w:hint="default" w:ascii="Rubik Light" w:hAnsi="Rubik Light" w:cs="Rubik Light" w:eastAsiaTheme="minorEastAsia"/>
-          <w:color w:val="C0C0C0"/>
-          <w:sz w:val="24"/>
-          <w:szCs w:val="24"/>
-        </w:rPr>
-        <w:t>— Engineered a social platform</w:t>
-      </w:r>
-      <w:r>
-        <w:rPr>
-          <w:rFonts w:hint="default" w:ascii="Rubik Light" w:hAnsi="Rubik Light" w:cs="Rubik Light" w:eastAsiaTheme="minorEastAsia"/>
-          <w:color w:val="C0C0C0"/>
-          <w:sz w:val="24"/>
-          <w:szCs w:val="24"/>
-        </w:rPr>
-        <w:t xml:space="preserve"> that could s</w:t>
-      </w:r>
-      <w:r>
-        <w:rPr>
-          <w:rFonts w:hint="default" w:ascii="Rubik Light" w:hAnsi="Rubik Light" w:cs="Rubik Light" w:eastAsiaTheme="minorEastAsia"/>
-          <w:color w:val="C0C0C0"/>
-          <w:sz w:val="24"/>
-          <w:szCs w:val="24"/>
-        </w:rPr>
-        <w:t>moothly simultaneously</w:t>
-      </w:r>
-      <w:r>
-        <w:rPr>
-          <w:rFonts w:hint="default" w:ascii="Rubik Light" w:hAnsi="Rubik Light" w:cs="Rubik Light" w:eastAsiaTheme="minorEastAsia"/>
-          <w:color w:val="C0C0C0"/>
-          <w:sz w:val="24"/>
-          <w:szCs w:val="24"/>
-        </w:rPr>
-        <w:t xml:space="preserve"> </w:t>
-      </w:r>
-      <w:r>
-        <w:rPr>
-          <w:rFonts w:hint="default" w:ascii="Rubik Light" w:hAnsi="Rubik Light" w:cs="Rubik Light" w:eastAsiaTheme="minorEastAsia"/>
-          <w:color w:val="C0C0C0"/>
-          <w:sz w:val="24"/>
-          <w:szCs w:val="24"/>
-        </w:rPr>
-        <w:t>serv</w:t>
-      </w:r>
-      <w:r>
-        <w:rPr>
-          <w:rFonts w:hint="default" w:ascii="Rubik Light" w:hAnsi="Rubik Light" w:cs="Rubik Light" w:eastAsiaTheme="minorEastAsia"/>
-          <w:color w:val="C0C0C0"/>
-          <w:sz w:val="24"/>
-          <w:szCs w:val="24"/>
-        </w:rPr>
-        <w:t>e</w:t>
-      </w:r>
-      <w:r>
-        <w:rPr>
-          <w:rFonts w:hint="default" w:ascii="Rubik Light" w:hAnsi="Rubik Light" w:cs="Rubik Light" w:eastAsiaTheme="minorEastAsia"/>
-          <w:color w:val="C0C0C0"/>
-          <w:sz w:val="24"/>
-          <w:szCs w:val="24"/>
-        </w:rPr>
-        <w:t xml:space="preserve"> 1 million users.</w:t>
-      </w:r>
-    </w:p>
-    <w:p>
-      <w:pPr>
-        <w:pStyle w:val="7"/>
-        <w:keepNext w:val="0"/>
-        <w:keepLines w:val="0"/>
-        <w:widowControl/>
-        <w:suppressLineNumbers w:val="0"/>
-        <w:spacing w:before="0" w:beforeAutospacing="0" w:after="0" w:afterAutospacing="0"/>
-        <w:jc w:val="both"/>
-        <w:rPr>
-          <w:rFonts w:hint="default" w:ascii="Rubik Light" w:hAnsi="Rubik Light" w:cs="Rubik Light" w:eastAsiaTheme="minorEastAsia"/>
-          <w:color w:val="C0C0C0"/>
-          <w:sz w:val="24"/>
-          <w:szCs w:val="24"/>
-        </w:rPr>
-      </w:pPr>
-      <w:r>
-        <w:rPr>
-          <w:rFonts w:hint="default" w:ascii="Rubik Light" w:hAnsi="Rubik Light" w:cs="Rubik Light" w:eastAsiaTheme="minorEastAsia"/>
-          <w:color w:val="C0C0C0"/>
-          <w:sz w:val="24"/>
-          <w:szCs w:val="24"/>
-        </w:rPr>
-        <w:t>— Engineered a social platform</w:t>
-      </w:r>
-      <w:r>
-        <w:rPr>
-          <w:rFonts w:hint="default" w:ascii="Rubik Light" w:hAnsi="Rubik Light" w:cs="Rubik Light" w:eastAsiaTheme="minorEastAsia"/>
-          <w:color w:val="C0C0C0"/>
-          <w:sz w:val="24"/>
-          <w:szCs w:val="24"/>
-        </w:rPr>
-        <w:t xml:space="preserve"> that had </w:t>
-      </w:r>
-      <w:r>
-        <w:rPr>
-          <w:rFonts w:hint="default" w:ascii="Rubik Light" w:hAnsi="Rubik Light" w:cs="Rubik Light" w:eastAsiaTheme="minorEastAsia"/>
-          <w:color w:val="C0C0C0"/>
-          <w:sz w:val="24"/>
-          <w:szCs w:val="24"/>
-        </w:rPr>
-        <w:t>98-per-cent user satisfaction.</w:t>
+        <w:t>— Engineered a social platform that could comfortably serve 1 million users concurrently.</w:t>
+      </w:r>
+    </w:p>
+    <w:p>
+      <w:pPr>
+        <w:pStyle w:val="7"/>
+        <w:keepNext w:val="0"/>
+        <w:keepLines w:val="0"/>
+        <w:widowControl/>
+        <w:suppressLineNumbers w:val="0"/>
+        <w:spacing w:before="0" w:beforeAutospacing="0" w:after="0" w:afterAutospacing="0"/>
+        <w:jc w:val="both"/>
+        <w:rPr>
+          <w:rFonts w:hint="default" w:ascii="Rubik Light" w:hAnsi="Rubik Light" w:cs="Rubik Light" w:eastAsiaTheme="minorEastAsia"/>
+          <w:color w:val="C0C0C0"/>
+          <w:sz w:val="24"/>
+          <w:szCs w:val="24"/>
+        </w:rPr>
+      </w:pPr>
+      <w:r>
+        <w:rPr>
+          <w:rFonts w:hint="default" w:ascii="Rubik Light" w:hAnsi="Rubik Light" w:cs="Rubik Light" w:eastAsiaTheme="minorEastAsia"/>
+          <w:color w:val="C0C0C0"/>
+          <w:sz w:val="24"/>
+          <w:szCs w:val="24"/>
+        </w:rPr>
+        <w:t>— Engineered a social platform that had 98-per-cent user satisfaction.</w:t>
       </w:r>
     </w:p>
     <w:p>
@@ -1136,7 +854,7 @@
         <w:widowControl/>
         <w:suppressLineNumbers w:val="0"/>
         <w:spacing w:before="0" w:beforeAutospacing="0" w:after="0" w:afterAutospacing="0"/>
-        <w:jc w:val="center"/>
+        <w:jc w:val="distribute"/>
         <w:rPr>
           <w:rFonts w:hint="default" w:ascii="Rubik Light" w:hAnsi="Rubik Light" w:cs="Rubik Light" w:eastAsiaTheme="minorEastAsia"/>
           <w:color w:val="C0C0C0"/>
@@ -1162,7 +880,7 @@
         <w:widowControl/>
         <w:suppressLineNumbers w:val="0"/>
         <w:spacing w:before="0" w:beforeAutospacing="0" w:after="0" w:afterAutospacing="0"/>
-        <w:jc w:val="center"/>
+        <w:jc w:val="distribute"/>
         <w:rPr>
           <w:rFonts w:hint="default" w:ascii="Rubik Light" w:hAnsi="Rubik Light" w:cs="Rubik Light" w:eastAsiaTheme="minorEastAsia"/>
           <w:color w:val="C0C0C0"/>
@@ -1188,40 +906,22 @@
         <w:widowControl/>
         <w:suppressLineNumbers w:val="0"/>
         <w:spacing w:before="0" w:beforeAutospacing="0" w:after="0" w:afterAutospacing="0"/>
-        <w:jc w:val="center"/>
-        <w:rPr>
-          <w:rFonts w:hint="default" w:ascii="Rubik Light" w:hAnsi="Rubik Light" w:cs="Rubik Light" w:eastAsiaTheme="minorEastAsia"/>
-          <w:color w:val="C0C0C0"/>
-          <w:sz w:val="24"/>
-          <w:szCs w:val="24"/>
-        </w:rPr>
-      </w:pPr>
-      <w:r>
-        <w:rPr>
-          <w:rFonts w:hint="default" w:ascii="Rubik Light" w:hAnsi="Rubik Light" w:cs="Rubik Light" w:eastAsiaTheme="minorEastAsia"/>
-          <w:color w:val="C0C0C0"/>
-          <w:sz w:val="24"/>
-          <w:szCs w:val="24"/>
-        </w:rPr>
-        <w:t>Contract-based Development - Go</w:t>
-      </w:r>
-      <w:r>
-        <w:rPr>
-          <w:rFonts w:hint="default" w:ascii="Rubik Light" w:hAnsi="Rubik Light" w:cs="Rubik Light" w:eastAsiaTheme="minorEastAsia"/>
-          <w:color w:val="C0C0C0"/>
-          <w:sz w:val="24"/>
-          <w:szCs w:val="24"/>
-        </w:rPr>
-        <w:t xml:space="preserve"> </w:t>
-      </w:r>
-      <w:r>
-        <w:rPr>
-          <w:rFonts w:hint="default" w:ascii="Rubik Light" w:hAnsi="Rubik Light" w:cs="Rubik Light" w:eastAsiaTheme="minorEastAsia"/>
-          <w:color w:val="C0C0C0"/>
-          <w:sz w:val="24"/>
-          <w:szCs w:val="24"/>
-        </w:rPr>
-        <w:t>(</w:t>
+        <w:jc w:val="distribute"/>
+        <w:rPr>
+          <w:rFonts w:hint="default" w:ascii="Rubik Light" w:hAnsi="Rubik Light" w:cs="Rubik Light" w:eastAsiaTheme="minorEastAsia"/>
+          <w:color w:val="C0C0C0"/>
+          <w:sz w:val="24"/>
+          <w:szCs w:val="24"/>
+        </w:rPr>
+      </w:pPr>
+      <w:r>
+        <w:rPr>
+          <w:rFonts w:hint="default" w:ascii="Rubik Light" w:hAnsi="Rubik Light" w:cs="Rubik Light" w:eastAsiaTheme="minorEastAsia"/>
+          <w:color w:val="C0C0C0"/>
+          <w:sz w:val="24"/>
+          <w:szCs w:val="24"/>
+        </w:rPr>
+        <w:t>Contract-based Development - Go (</w:t>
       </w:r>
       <w:r>
         <w:rPr>
@@ -1250,7 +950,7 @@
         <w:widowControl/>
         <w:suppressLineNumbers w:val="0"/>
         <w:spacing w:before="0" w:beforeAutospacing="0" w:after="0" w:afterAutospacing="0"/>
-        <w:jc w:val="center"/>
+        <w:jc w:val="distribute"/>
         <w:rPr>
           <w:rFonts w:hint="default" w:ascii="Rubik Light" w:hAnsi="Rubik Light" w:cs="Rubik Light" w:eastAsiaTheme="minorEastAsia"/>
           <w:color w:val="C0C0C0"/>
@@ -1276,7 +976,7 @@
         <w:widowControl/>
         <w:suppressLineNumbers w:val="0"/>
         <w:spacing w:before="0" w:beforeAutospacing="0" w:after="0" w:afterAutospacing="0"/>
-        <w:jc w:val="center"/>
+        <w:jc w:val="distribute"/>
         <w:rPr>
           <w:rFonts w:hint="default" w:ascii="Rubik Light" w:hAnsi="Rubik Light" w:cs="Rubik Light" w:eastAsiaTheme="minorEastAsia"/>
           <w:color w:val="C0C0C0"/>
@@ -1396,51 +1096,77 @@
           <w:szCs w:val="28"/>
           <w:u w:val="none"/>
         </w:rPr>
-        <w:t>FURTHER ACHIEVEMENTS</w:t>
-      </w:r>
-    </w:p>
-    <w:p>
-      <w:pPr>
-        <w:pStyle w:val="7"/>
-        <w:keepNext w:val="0"/>
-        <w:keepLines w:val="0"/>
-        <w:widowControl/>
-        <w:suppressLineNumbers w:val="0"/>
-        <w:spacing w:before="0" w:beforeAutospacing="0" w:after="0" w:afterAutospacing="0"/>
-        <w:jc w:val="left"/>
-        <w:rPr>
-          <w:rFonts w:hint="default" w:ascii="Rubik Light" w:hAnsi="Rubik Light" w:cs="Rubik Light" w:eastAsiaTheme="minorEastAsia"/>
-          <w:color w:val="C0C0C0"/>
-          <w:sz w:val="24"/>
-          <w:szCs w:val="24"/>
-        </w:rPr>
-      </w:pPr>
-      <w:r>
-        <w:rPr>
-          <w:rFonts w:hint="default" w:ascii="Rubik Light" w:hAnsi="Rubik Light" w:cs="Rubik Light" w:eastAsiaTheme="minorEastAsia"/>
-          <w:color w:val="C0C0C0"/>
-          <w:sz w:val="24"/>
-          <w:szCs w:val="24"/>
-        </w:rPr>
-        <w:t>Authored the Book “The Standard Approach to Become a Competent and Mature Software Engineer”</w:t>
-      </w:r>
-      <w:r>
-        <w:rPr>
-          <w:rFonts w:hint="default" w:ascii="Rubik Light" w:hAnsi="Rubik Light" w:cs="Rubik Light" w:eastAsiaTheme="minorEastAsia"/>
-          <w:color w:val="C0C0C0"/>
-          <w:sz w:val="24"/>
-          <w:szCs w:val="24"/>
-        </w:rPr>
-        <w:t xml:space="preserve">: </w:t>
-      </w:r>
-      <w:r>
-        <w:rPr>
-          <w:rFonts w:hint="default" w:ascii="Rubik Light" w:hAnsi="Rubik Light" w:cs="Rubik Light" w:eastAsiaTheme="minorEastAsia"/>
-          <w:color w:val="C0C0C0"/>
-          <w:sz w:val="24"/>
-          <w:szCs w:val="24"/>
-        </w:rPr>
-        <w:t xml:space="preserve">Download link: </w:t>
+        <w:t>FURTHER ACHIEVEMENT</w:t>
+      </w:r>
+      <w:r>
+        <w:rPr>
+          <w:rStyle w:val="8"/>
+          <w:rFonts w:hint="default" w:ascii="Rubik Light" w:hAnsi="Rubik Light" w:cs="Rubik Light" w:eastAsiaTheme="minorEastAsia"/>
+          <w:color w:val="C0C0C0"/>
+          <w:sz w:val="28"/>
+          <w:szCs w:val="28"/>
+          <w:u w:val="none"/>
+        </w:rPr>
+        <w:t>S</w:t>
+      </w:r>
+    </w:p>
+    <w:p>
+      <w:pPr>
+        <w:pStyle w:val="7"/>
+        <w:keepNext w:val="0"/>
+        <w:keepLines w:val="0"/>
+        <w:widowControl/>
+        <w:suppressLineNumbers w:val="0"/>
+        <w:spacing w:before="0" w:beforeAutospacing="0" w:after="0" w:afterAutospacing="0"/>
+        <w:jc w:val="both"/>
+        <w:rPr>
+          <w:rFonts w:hint="default" w:ascii="Rubik Light" w:hAnsi="Rubik Light" w:cs="Rubik Light" w:eastAsiaTheme="minorEastAsia"/>
+          <w:color w:val="C0C0C0"/>
+          <w:sz w:val="24"/>
+          <w:szCs w:val="24"/>
+        </w:rPr>
+      </w:pPr>
+      <w:r>
+        <w:rPr>
+          <w:rFonts w:hint="default" w:ascii="Rubik Light" w:hAnsi="Rubik Light" w:cs="Rubik Light" w:eastAsiaTheme="minorEastAsia"/>
+          <w:color w:val="C0C0C0"/>
+          <w:sz w:val="24"/>
+          <w:szCs w:val="24"/>
+        </w:rPr>
+        <w:t>—</w:t>
+      </w:r>
+      <w:r>
+        <w:rPr>
+          <w:rFonts w:hint="default" w:ascii="Rubik Light" w:hAnsi="Rubik Light" w:cs="Rubik Light" w:eastAsiaTheme="minorEastAsia"/>
+          <w:color w:val="C0C0C0"/>
+          <w:sz w:val="24"/>
+          <w:szCs w:val="24"/>
+        </w:rPr>
+        <w:t xml:space="preserve"> </w:t>
+      </w:r>
+      <w:r>
+        <w:rPr>
+          <w:rFonts w:hint="default" w:ascii="Rubik Light" w:hAnsi="Rubik Light" w:cs="Rubik Light"/>
+          <w:color w:val="E7E6E6" w:themeColor="background2"/>
+          <w14:textFill>
+            <w14:solidFill>
+              <w14:schemeClr w14:val="bg2"/>
+            </w14:solidFill>
+          </w14:textFill>
+        </w:rPr>
+        <w:t>Authored a well-received book on software engineering</w:t>
+      </w:r>
+      <w:r>
+        <w:rPr>
+          <w:rFonts w:hint="default" w:ascii="Rubik Light" w:hAnsi="Rubik Light" w:cs="Rubik Light"/>
+          <w:color w:val="E7E6E6" w:themeColor="background2"/>
+          <w14:textFill>
+            <w14:solidFill>
+              <w14:schemeClr w14:val="bg2"/>
+            </w14:solidFill>
+          </w14:textFill>
+        </w:rPr>
+        <w:t xml:space="preserve"> (</w:t>
       </w:r>
       <w:r>
         <w:rPr>
@@ -1481,7 +1207,7 @@
           <w:szCs w:val="24"/>
           <w:u w:val="none"/>
         </w:rPr>
-        <w:t>Rebrand.LY/TSABCMSE</w:t>
+        <w:t>The Standard Approach to Become a Competent and Mature Software Engineer</w:t>
       </w:r>
       <w:r>
         <w:rPr>
@@ -1493,23 +1219,34 @@
         </w:rPr>
         <w:fldChar w:fldCharType="end"/>
       </w:r>
-    </w:p>
-    <w:p>
-      <w:pPr>
-        <w:pStyle w:val="7"/>
-        <w:keepNext w:val="0"/>
-        <w:keepLines w:val="0"/>
-        <w:widowControl/>
-        <w:suppressLineNumbers w:val="0"/>
-        <w:spacing w:before="0" w:beforeAutospacing="0" w:after="0" w:afterAutospacing="0"/>
-        <w:jc w:val="both"/>
-        <w:rPr>
-          <w:rFonts w:hint="default" w:ascii="Rubik Light" w:hAnsi="Rubik Light" w:cs="Rubik Light" w:eastAsiaTheme="minorEastAsia"/>
-          <w:color w:val="C0C0C0"/>
-          <w:sz w:val="24"/>
-          <w:szCs w:val="24"/>
-        </w:rPr>
-      </w:pPr>
+      <w:r>
+        <w:rPr>
+          <w:rFonts w:hint="default" w:ascii="Rubik Light" w:hAnsi="Rubik Light" w:cs="Rubik Light" w:eastAsiaTheme="minorEastAsia"/>
+          <w:color w:val="C0C0C0"/>
+          <w:sz w:val="24"/>
+          <w:szCs w:val="24"/>
+        </w:rPr>
+        <w:t>)</w:t>
+      </w:r>
+    </w:p>
+    <w:p>
+      <w:pPr>
+        <w:pStyle w:val="7"/>
+        <w:keepNext w:val="0"/>
+        <w:keepLines w:val="0"/>
+        <w:widowControl/>
+        <w:suppressLineNumbers w:val="0"/>
+        <w:spacing w:before="0" w:beforeAutospacing="0" w:after="0" w:afterAutospacing="0"/>
+        <w:jc w:val="both"/>
+        <w:rPr>
+          <w:rFonts w:hint="default" w:ascii="Rubik Light" w:hAnsi="Rubik Light" w:cs="Rubik Light" w:eastAsiaTheme="minorEastAsia"/>
+          <w:color w:val="C0C0C0"/>
+          <w:sz w:val="24"/>
+          <w:szCs w:val="24"/>
+        </w:rPr>
+      </w:pPr>
+      <w:bookmarkStart w:id="0" w:name="_GoBack"/>
+      <w:bookmarkEnd w:id="0"/>
     </w:p>
     <w:p>
       <w:pPr>
@@ -1856,7 +1593,33 @@
         <w:widowControl/>
         <w:suppressLineNumbers w:val="0"/>
         <w:spacing w:before="0" w:beforeAutospacing="0" w:after="0" w:afterAutospacing="0"/>
-        <w:jc w:val="center"/>
+        <w:jc w:val="left"/>
+        <w:rPr>
+          <w:rFonts w:hint="default" w:ascii="Rubik Light" w:hAnsi="Rubik Light" w:cs="Rubik Light" w:eastAsiaTheme="minorEastAsia"/>
+          <w:color w:val="C0C0C0"/>
+          <w:sz w:val="24"/>
+          <w:szCs w:val="24"/>
+        </w:rPr>
+      </w:pPr>
+      <w:r>
+        <w:rPr>
+          <w:rFonts w:hint="default" w:ascii="Rubik Light" w:hAnsi="Rubik Light" w:cs="Rubik Light" w:eastAsiaTheme="minorEastAsia"/>
+          <w:color w:val="C0C0C0"/>
+          <w:sz w:val="24"/>
+          <w:szCs w:val="24"/>
+        </w:rPr>
+        <w:t>Portfolio (Qeetell.VIP/2108-0806-24)</w:t>
+      </w:r>
+    </w:p>
+    <w:p>
+      <w:pPr>
+        <w:pStyle w:val="7"/>
+        <w:keepNext w:val="0"/>
+        <w:keepLines w:val="0"/>
+        <w:widowControl/>
+        <w:suppressLineNumbers w:val="0"/>
+        <w:spacing w:before="0" w:beforeAutospacing="0" w:after="0" w:afterAutospacing="0"/>
+        <w:jc w:val="left"/>
         <w:rPr>
           <w:rFonts w:hint="default" w:ascii="Rubik Light" w:hAnsi="Rubik Light" w:cs="Rubik Light" w:eastAsiaTheme="minorEastAsia"/>
           <w:color w:val="C0C0C0"/>
@@ -1901,7 +1664,7 @@
         <w:widowControl/>
         <w:suppressLineNumbers w:val="0"/>
         <w:spacing w:before="0" w:beforeAutospacing="0" w:after="0" w:afterAutospacing="0"/>
-        <w:jc w:val="center"/>
+        <w:jc w:val="left"/>
         <w:rPr>
           <w:rFonts w:hint="default" w:ascii="Rubik Light" w:hAnsi="Rubik Light" w:cs="Rubik Light" w:eastAsiaTheme="minorEastAsia"/>
           <w:color w:val="C0C0C0"/>
@@ -1927,33 +1690,93 @@
         <w:widowControl/>
         <w:suppressLineNumbers w:val="0"/>
         <w:spacing w:before="0" w:beforeAutospacing="0" w:after="0" w:afterAutospacing="0"/>
-        <w:jc w:val="center"/>
-        <w:rPr>
-          <w:rFonts w:hint="default" w:ascii="Rubik Light" w:hAnsi="Rubik Light" w:cs="Rubik Light" w:eastAsiaTheme="minorEastAsia"/>
-          <w:color w:val="C0C0C0"/>
-          <w:sz w:val="24"/>
-          <w:szCs w:val="24"/>
-        </w:rPr>
-      </w:pPr>
-      <w:r>
-        <w:rPr>
-          <w:rFonts w:hint="default" w:ascii="Rubik Light" w:hAnsi="Rubik Light" w:cs="Rubik Light" w:eastAsiaTheme="minorEastAsia"/>
-          <w:color w:val="C0C0C0"/>
-          <w:sz w:val="24"/>
-          <w:szCs w:val="24"/>
-        </w:rPr>
-        <w:t>Portfolio (Qeetell.VIP/2108-0806-24)</w:t>
-      </w:r>
-    </w:p>
-    <w:p>
-      <w:pPr>
-        <w:pStyle w:val="7"/>
-        <w:keepNext w:val="0"/>
-        <w:keepLines w:val="0"/>
-        <w:widowControl/>
-        <w:suppressLineNumbers w:val="0"/>
-        <w:spacing w:before="0" w:beforeAutospacing="0" w:after="0" w:afterAutospacing="0"/>
-        <w:jc w:val="center"/>
+        <w:jc w:val="left"/>
+        <w:rPr>
+          <w:rFonts w:hint="default" w:ascii="Rubik Light" w:hAnsi="Rubik Light" w:cs="Rubik Light" w:eastAsiaTheme="minorEastAsia"/>
+          <w:color w:val="C0C0C0"/>
+          <w:sz w:val="24"/>
+          <w:szCs w:val="24"/>
+        </w:rPr>
+      </w:pPr>
+      <w:r>
+        <w:rPr>
+          <w:rFonts w:hint="default" w:ascii="Rubik Light" w:hAnsi="Rubik Light" w:cs="Rubik Light" w:eastAsiaTheme="minorEastAsia"/>
+          <w:color w:val="C0C0C0"/>
+          <w:sz w:val="24"/>
+          <w:szCs w:val="24"/>
+        </w:rPr>
+        <w:t>LinkedIn (</w:t>
+      </w:r>
+      <w:r>
+        <w:rPr>
+          <w:rFonts w:hint="default" w:ascii="Rubik Light" w:hAnsi="Rubik Light" w:cs="Rubik Light" w:eastAsiaTheme="minorEastAsia"/>
+          <w:color w:val="D4A886"/>
+          <w:sz w:val="24"/>
+          <w:szCs w:val="24"/>
+          <w:u w:val="none"/>
+        </w:rPr>
+        <w:fldChar w:fldCharType="begin"/>
+      </w:r>
+      <w:r>
+        <w:rPr>
+          <w:rFonts w:hint="default" w:ascii="Rubik Light" w:hAnsi="Rubik Light" w:cs="Rubik Light" w:eastAsiaTheme="minorEastAsia"/>
+          <w:color w:val="D4A886"/>
+          <w:sz w:val="24"/>
+          <w:szCs w:val="24"/>
+          <w:u w:val="none"/>
+        </w:rPr>
+        <w:instrText xml:space="preserve"> HYPERLINK "http://LinkedIn.COM/in/qeetell" </w:instrText>
+      </w:r>
+      <w:r>
+        <w:rPr>
+          <w:rFonts w:hint="default" w:ascii="Rubik Light" w:hAnsi="Rubik Light" w:cs="Rubik Light" w:eastAsiaTheme="minorEastAsia"/>
+          <w:color w:val="D4A886"/>
+          <w:sz w:val="24"/>
+          <w:szCs w:val="24"/>
+          <w:u w:val="none"/>
+        </w:rPr>
+        <w:fldChar w:fldCharType="separate"/>
+      </w:r>
+      <w:r>
+        <w:rPr>
+          <w:rStyle w:val="6"/>
+          <w:rFonts w:hint="default" w:ascii="Rubik Light" w:hAnsi="Rubik Light" w:cs="Rubik Light" w:eastAsiaTheme="minorEastAsia"/>
+          <w:color w:val="D4A886"/>
+          <w:sz w:val="24"/>
+          <w:szCs w:val="24"/>
+          <w:u w:val="none"/>
+        </w:rPr>
+        <w:t>LinkedIn.COM/in/qeetell</w:t>
+      </w:r>
+      <w:r>
+        <w:rPr>
+          <w:rFonts w:hint="default" w:ascii="Rubik Light" w:hAnsi="Rubik Light" w:cs="Rubik Light" w:eastAsiaTheme="minorEastAsia"/>
+          <w:color w:val="D4A886"/>
+          <w:sz w:val="24"/>
+          <w:szCs w:val="24"/>
+          <w:u w:val="none"/>
+        </w:rPr>
+        <w:fldChar w:fldCharType="end"/>
+      </w:r>
+      <w:r>
+        <w:rPr>
+          <w:rFonts w:hint="default" w:ascii="Rubik Light" w:hAnsi="Rubik Light" w:cs="Rubik Light" w:eastAsiaTheme="minorEastAsia"/>
+          <w:color w:val="C0C0C0"/>
+          <w:sz w:val="24"/>
+          <w:szCs w:val="24"/>
+        </w:rPr>
+        <w:t>)</w:t>
+      </w:r>
+    </w:p>
+    <w:p>
+      <w:pPr>
+        <w:pStyle w:val="7"/>
+        <w:keepNext w:val="0"/>
+        <w:keepLines w:val="0"/>
+        <w:widowControl/>
+        <w:suppressLineNumbers w:val="0"/>
+        <w:spacing w:before="0" w:beforeAutospacing="0" w:after="0" w:afterAutospacing="0"/>
+        <w:jc w:val="left"/>
         <w:rPr>
           <w:rFonts w:hint="default" w:ascii="Rubik Light" w:hAnsi="Rubik Light" w:cs="Rubik Light" w:eastAsiaTheme="minorEastAsia"/>
           <w:color w:val="C0C0C0"/>
@@ -2039,7 +1862,7 @@
         <w:widowControl/>
         <w:suppressLineNumbers w:val="0"/>
         <w:spacing w:before="0" w:beforeAutospacing="0" w:after="0" w:afterAutospacing="0"/>
-        <w:jc w:val="center"/>
+        <w:jc w:val="left"/>
         <w:rPr>
           <w:rFonts w:hint="default" w:ascii="Rubik Light" w:hAnsi="Rubik Light" w:cs="Rubik Light" w:eastAsiaTheme="minorEastAsia"/>
           <w:color w:val="C0C0C0"/>
@@ -2125,83 +1948,31 @@
         <w:widowControl/>
         <w:suppressLineNumbers w:val="0"/>
         <w:spacing w:before="0" w:beforeAutospacing="0" w:after="0" w:afterAutospacing="0"/>
-        <w:jc w:val="center"/>
-        <w:rPr>
-          <w:rFonts w:hint="default" w:ascii="Rubik Light" w:hAnsi="Rubik Light" w:cs="Rubik Light" w:eastAsiaTheme="minorEastAsia"/>
-          <w:color w:val="C0C0C0"/>
-          <w:sz w:val="24"/>
-          <w:szCs w:val="24"/>
-        </w:rPr>
-      </w:pPr>
-      <w:r>
-        <w:rPr>
-          <w:rFonts w:hint="default" w:ascii="Rubik Light" w:hAnsi="Rubik Light" w:cs="Rubik Light" w:eastAsiaTheme="minorEastAsia"/>
-          <w:color w:val="C0C0C0"/>
-          <w:sz w:val="24"/>
-          <w:szCs w:val="24"/>
-        </w:rPr>
-        <w:t>LinkedIn (</w:t>
-      </w:r>
-      <w:r>
-        <w:rPr>
-          <w:rFonts w:hint="default" w:ascii="Rubik Light" w:hAnsi="Rubik Light" w:cs="Rubik Light" w:eastAsiaTheme="minorEastAsia"/>
-          <w:color w:val="D4A886"/>
-          <w:sz w:val="24"/>
-          <w:szCs w:val="24"/>
-          <w:u w:val="none"/>
-        </w:rPr>
-        <w:fldChar w:fldCharType="begin"/>
-      </w:r>
-      <w:r>
-        <w:rPr>
-          <w:rFonts w:hint="default" w:ascii="Rubik Light" w:hAnsi="Rubik Light" w:cs="Rubik Light" w:eastAsiaTheme="minorEastAsia"/>
-          <w:color w:val="D4A886"/>
-          <w:sz w:val="24"/>
-          <w:szCs w:val="24"/>
-          <w:u w:val="none"/>
-        </w:rPr>
-        <w:instrText xml:space="preserve"> HYPERLINK "http://LinkedIn.COM/in/qeetell" </w:instrText>
-      </w:r>
-      <w:r>
-        <w:rPr>
-          <w:rFonts w:hint="default" w:ascii="Rubik Light" w:hAnsi="Rubik Light" w:cs="Rubik Light" w:eastAsiaTheme="minorEastAsia"/>
-          <w:color w:val="D4A886"/>
-          <w:sz w:val="24"/>
-          <w:szCs w:val="24"/>
-          <w:u w:val="none"/>
-        </w:rPr>
-        <w:fldChar w:fldCharType="separate"/>
-      </w:r>
-      <w:r>
-        <w:rPr>
-          <w:rStyle w:val="6"/>
-          <w:rFonts w:hint="default" w:ascii="Rubik Light" w:hAnsi="Rubik Light" w:cs="Rubik Light" w:eastAsiaTheme="minorEastAsia"/>
-          <w:color w:val="D4A886"/>
-          <w:sz w:val="24"/>
-          <w:szCs w:val="24"/>
-          <w:u w:val="none"/>
-        </w:rPr>
-        <w:t>LinkedIn.COM/in/qeetell</w:t>
-      </w:r>
-      <w:r>
-        <w:rPr>
-          <w:rFonts w:hint="default" w:ascii="Rubik Light" w:hAnsi="Rubik Light" w:cs="Rubik Light" w:eastAsiaTheme="minorEastAsia"/>
-          <w:color w:val="D4A886"/>
-          <w:sz w:val="24"/>
-          <w:szCs w:val="24"/>
-          <w:u w:val="none"/>
-        </w:rPr>
-        <w:fldChar w:fldCharType="end"/>
-      </w:r>
-      <w:r>
-        <w:rPr>
-          <w:rFonts w:hint="default" w:ascii="Rubik Light" w:hAnsi="Rubik Light" w:cs="Rubik Light" w:eastAsiaTheme="minorEastAsia"/>
-          <w:color w:val="C0C0C0"/>
-          <w:sz w:val="24"/>
-          <w:szCs w:val="24"/>
-        </w:rPr>
-        <w:t>)</w:t>
-      </w:r>
+        <w:jc w:val="left"/>
+        <w:rPr>
+          <w:rFonts w:hint="default" w:ascii="Rubik Light" w:hAnsi="Rubik Light" w:cs="Rubik Light" w:eastAsiaTheme="minorEastAsia"/>
+          <w:color w:val="C0C0C0"/>
+          <w:sz w:val="24"/>
+          <w:szCs w:val="24"/>
+        </w:rPr>
+      </w:pPr>
+    </w:p>
+    <w:p>
+      <w:pPr>
+        <w:pStyle w:val="7"/>
+        <w:keepNext w:val="0"/>
+        <w:keepLines w:val="0"/>
+        <w:widowControl/>
+        <w:suppressLineNumbers w:val="0"/>
+        <w:spacing w:before="0" w:beforeAutospacing="0" w:after="0" w:afterAutospacing="0"/>
+        <w:jc w:val="both"/>
+        <w:rPr>
+          <w:rFonts w:hint="default" w:ascii="Rubik Light" w:hAnsi="Rubik Light" w:cs="Rubik Light" w:eastAsiaTheme="minorEastAsia"/>
+          <w:color w:val="C0C0C0"/>
+          <w:sz w:val="24"/>
+          <w:szCs w:val="24"/>
+        </w:rPr>
+      </w:pPr>
     </w:p>
     <w:p>
       <w:pPr>
@@ -2303,8 +2074,8 @@
     <w:lsdException w:unhideWhenUsed="0" w:uiPriority="0" w:semiHidden="0" w:name="Normal Indent"/>
     <w:lsdException w:unhideWhenUsed="0" w:uiPriority="0" w:semiHidden="0" w:name="footnote text"/>
     <w:lsdException w:unhideWhenUsed="0" w:uiPriority="0" w:semiHidden="0" w:name="annotation text"/>
-    <w:lsdException w:unhideWhenUsed="0" w:uiPriority="0" w:semiHidden="0" w:name="header"/>
-    <w:lsdException w:unhideWhenUsed="0" w:uiPriority="0" w:semiHidden="0" w:name="footer"/>
+    <w:lsdException w:qFormat="1" w:unhideWhenUsed="0" w:uiPriority="0" w:semiHidden="0" w:name="header"/>
+    <w:lsdException w:qFormat="1" w:unhideWhenUsed="0" w:uiPriority="0" w:semiHidden="0" w:name="footer"/>
     <w:lsdException w:unhideWhenUsed="0" w:uiPriority="0" w:semiHidden="0" w:name="index heading"/>
     <w:lsdException w:qFormat="1" w:uiPriority="0" w:name="caption"/>
     <w:lsdException w:unhideWhenUsed="0" w:uiPriority="0" w:semiHidden="0" w:name="table of figures"/>
@@ -2553,6 +2324,7 @@
   <w:style w:type="paragraph" w:styleId="4">
     <w:name w:val="footer"/>
     <w:basedOn w:val="1"/>
+    <w:qFormat/>
     <w:uiPriority w:val="0"/>
     <w:pPr>
       <w:tabs>
@@ -2570,6 +2342,7 @@
   <w:style w:type="paragraph" w:styleId="5">
     <w:name w:val="header"/>
     <w:basedOn w:val="1"/>
+    <w:qFormat/>
     <w:uiPriority w:val="0"/>
     <w:pPr>
       <w:tabs>

</xml_diff>